<commit_message>
Inclusão parte Música Efraim
Inclusão música parte Efraim
</commit_message>
<xml_diff>
--- a/Música.docx
+++ b/Música.docx
@@ -4,12 +4,147 @@
   <w:body>
     <w:p>
       <w:r>
-        <w:t>Veja! Não diga que a canção está perdida, tenha fé em Deus tenha fé na vida, tente outra vez. Beba, pois a água viva ainda está na fonte, você tem dois pês para cruzar a ponte, nada acabou.</w:t>
+        <w:rPr>
+          <w:noProof/>
+        </w:rPr>
+        <w:drawing>
+          <wp:anchor distT="0" distB="0" distL="114300" distR="114300" simplePos="0" relativeHeight="251659264" behindDoc="1" locked="0" layoutInCell="1" allowOverlap="1" wp14:anchorId="0935B9D6" wp14:editId="13B17E04">
+            <wp:simplePos x="0" y="0"/>
+            <wp:positionH relativeFrom="column">
+              <wp:posOffset>3725240</wp:posOffset>
+            </wp:positionH>
+            <wp:positionV relativeFrom="paragraph">
+              <wp:posOffset>93955</wp:posOffset>
+            </wp:positionV>
+            <wp:extent cx="2526665" cy="2428875"/>
+            <wp:effectExtent l="0" t="0" r="6985" b="9525"/>
+            <wp:wrapThrough wrapText="bothSides">
+              <wp:wrapPolygon edited="0">
+                <wp:start x="0" y="0"/>
+                <wp:lineTo x="0" y="21515"/>
+                <wp:lineTo x="21497" y="21515"/>
+                <wp:lineTo x="21497" y="0"/>
+                <wp:lineTo x="0" y="0"/>
+              </wp:wrapPolygon>
+            </wp:wrapThrough>
+            <wp:docPr id="1" name="Imagem 1" descr="Uma imagem contendo Texto&#10;&#10;Descrição gerada automaticamente"/>
+            <wp:cNvGraphicFramePr>
+              <a:graphicFrameLocks xmlns:a="http://schemas.openxmlformats.org/drawingml/2006/main" noChangeAspect="1"/>
+            </wp:cNvGraphicFramePr>
+            <a:graphic xmlns:a="http://schemas.openxmlformats.org/drawingml/2006/main">
+              <a:graphicData uri="http://schemas.openxmlformats.org/drawingml/2006/picture">
+                <pic:pic xmlns:pic="http://schemas.openxmlformats.org/drawingml/2006/picture">
+                  <pic:nvPicPr>
+                    <pic:cNvPr id="1" name="Imagem 1" descr="Uma imagem contendo Texto&#10;&#10;Descrição gerada automaticamente"/>
+                    <pic:cNvPicPr/>
+                  </pic:nvPicPr>
+                  <pic:blipFill>
+                    <a:blip r:embed="rId4">
+                      <a:extLst>
+                        <a:ext uri="{28A0092B-C50C-407E-A947-70E740481C1C}">
+                          <a14:useLocalDpi xmlns:a14="http://schemas.microsoft.com/office/drawing/2010/main" val="0"/>
+                        </a:ext>
+                      </a:extLst>
+                    </a:blip>
+                    <a:stretch>
+                      <a:fillRect/>
+                    </a:stretch>
+                  </pic:blipFill>
+                  <pic:spPr>
+                    <a:xfrm>
+                      <a:off x="0" y="0"/>
+                      <a:ext cx="2526665" cy="2428875"/>
+                    </a:xfrm>
+                    <a:prstGeom prst="rect">
+                      <a:avLst/>
+                    </a:prstGeom>
+                  </pic:spPr>
+                </pic:pic>
+              </a:graphicData>
+            </a:graphic>
+            <wp14:sizeRelH relativeFrom="margin">
+              <wp14:pctWidth>0</wp14:pctWidth>
+            </wp14:sizeRelH>
+            <wp14:sizeRelV relativeFrom="margin">
+              <wp14:pctHeight>0</wp14:pctHeight>
+            </wp14:sizeRelV>
+          </wp:anchor>
+        </w:drawing>
       </w:r>
     </w:p>
     <w:p>
       <w:r>
+        <w:t>Veja! Não diga que a canção está perdida, tenha fé em Deus tenha fé na vida, tente outra vez. Beba, pois a água viva ainda está na fonte, você tem dois pês para cruzar a ponte, nada acabou.</w:t>
+      </w:r>
+    </w:p>
+    <w:p>
+      <w:r>
         <w:t xml:space="preserve">Tente! Levante sua mão sedenta e recomece a andar, não pense que a cabeça aguenta se você parar. Há uma voz que canta, há uma voz que dança, uma voz que gira bailando no ar </w:t>
+      </w:r>
+    </w:p>
+    <w:p>
+      <w:pPr>
+        <w:rPr>
+          <w:color w:val="FF0000"/>
+        </w:rPr>
+      </w:pPr>
+      <w:r>
+        <w:rPr>
+          <w:color w:val="FF0000"/>
+        </w:rPr>
+        <w:t xml:space="preserve">Queira! (Queira!) Basta ser sincero E desejar profundo você será </w:t>
+      </w:r>
+      <w:r>
+        <w:rPr>
+          <w:color w:val="FF0000"/>
+        </w:rPr>
+        <w:t>capaz de</w:t>
+      </w:r>
+      <w:r>
+        <w:rPr>
+          <w:color w:val="FF0000"/>
+        </w:rPr>
+        <w:t xml:space="preserve"> sacudir o </w:t>
+      </w:r>
+      <w:proofErr w:type="gramStart"/>
+      <w:r>
+        <w:rPr>
+          <w:color w:val="FF0000"/>
+        </w:rPr>
+        <w:t>mundo Vai</w:t>
+      </w:r>
+      <w:proofErr w:type="gramEnd"/>
+      <w:r>
+        <w:rPr>
+          <w:color w:val="FF0000"/>
+        </w:rPr>
+        <w:t xml:space="preserve">! Tente outra vez! E não </w:t>
+      </w:r>
+      <w:r>
+        <w:rPr>
+          <w:color w:val="FF0000"/>
+        </w:rPr>
+        <w:t>diga que</w:t>
+      </w:r>
+      <w:r>
+        <w:rPr>
+          <w:color w:val="FF0000"/>
+        </w:rPr>
+        <w:t xml:space="preserve"> a vitória está </w:t>
+      </w:r>
+      <w:proofErr w:type="gramStart"/>
+      <w:r>
+        <w:rPr>
+          <w:color w:val="FF0000"/>
+        </w:rPr>
+        <w:t>perdida Se</w:t>
+      </w:r>
+      <w:proofErr w:type="gramEnd"/>
+      <w:r>
+        <w:rPr>
+          <w:color w:val="FF0000"/>
+        </w:rPr>
+        <w:t xml:space="preserve"> é de batalhas Que se vive a vida Tente outra vez!</w:t>
       </w:r>
     </w:p>
     <w:p/>

</xml_diff>